<commit_message>
modifications in reports and gitignore
</commit_message>
<xml_diff>
--- a/Raporlar/veri tabanı rapor.docx
+++ b/Raporlar/veri tabanı rapor.docx
@@ -1772,6 +1772,32 @@
           <w:rFonts w:ascii="Calibri" w:hAnsi="Calibri" w:cs="Calibri"/>
           <w:lang w:val="tr-TR"/>
         </w:rPr>
+        <w:t xml:space="preserve"> (</w:t>
+      </w:r>
+      <w:proofErr w:type="spellStart"/>
+      <w:r>
+        <w:rPr>
+          <w:rStyle w:val="normaltextrun"/>
+          <w:rFonts w:ascii="Calibri" w:hAnsi="Calibri" w:cs="Calibri"/>
+          <w:lang w:val="tr-TR"/>
+        </w:rPr>
+        <w:t>string</w:t>
+      </w:r>
+      <w:proofErr w:type="spellEnd"/>
+      <w:r>
+        <w:rPr>
+          <w:rStyle w:val="normaltextrun"/>
+          <w:rFonts w:ascii="Calibri" w:hAnsi="Calibri" w:cs="Calibri"/>
+          <w:lang w:val="tr-TR"/>
+        </w:rPr>
+        <w:t>)</w:t>
+      </w:r>
+      <w:r>
+        <w:rPr>
+          <w:rStyle w:val="normaltextrun"/>
+          <w:rFonts w:ascii="Calibri" w:hAnsi="Calibri" w:cs="Calibri"/>
+          <w:lang w:val="tr-TR"/>
+        </w:rPr>
         <w:t>: Kullanıcı adı</w:t>
       </w:r>
       <w:r>
@@ -1823,6 +1849,24 @@
           <w:rFonts w:ascii="Calibri" w:hAnsi="Calibri" w:cs="Calibri"/>
           <w:lang w:val="tr-TR"/>
         </w:rPr>
+        <w:t>string</w:t>
+      </w:r>
+      <w:proofErr w:type="spellEnd"/>
+      <w:r>
+        <w:rPr>
+          <w:rStyle w:val="normaltextrun"/>
+          <w:rFonts w:ascii="Calibri" w:hAnsi="Calibri" w:cs="Calibri"/>
+          <w:lang w:val="tr-TR"/>
+        </w:rPr>
+        <w:t xml:space="preserve">, </w:t>
+      </w:r>
+      <w:proofErr w:type="spellStart"/>
+      <w:r>
+        <w:rPr>
+          <w:rStyle w:val="normaltextrun"/>
+          <w:rFonts w:ascii="Calibri" w:hAnsi="Calibri" w:cs="Calibri"/>
+          <w:lang w:val="tr-TR"/>
+        </w:rPr>
         <w:t>Opsiyonel</w:t>
       </w:r>
       <w:proofErr w:type="spellEnd"/>
@@ -1884,6 +1928,14 @@
         </w:rPr>
         <w:t> </w:t>
       </w:r>
+      <w:r>
+        <w:rPr>
+          <w:rStyle w:val="eop"/>
+          <w:rFonts w:ascii="Calibri" w:hAnsi="Calibri" w:cs="Calibri"/>
+          <w:lang w:val="tr-TR"/>
+        </w:rPr>
+        <w:t>(Alt Koleksiyon)</w:t>
+      </w:r>
     </w:p>
     <w:p>
       <w:pPr>
@@ -1916,6 +1968,32 @@
           <w:rFonts w:ascii="Calibri" w:hAnsi="Calibri" w:cs="Calibri"/>
           <w:lang w:val="tr-TR"/>
         </w:rPr>
+        <w:t>(</w:t>
+      </w:r>
+      <w:proofErr w:type="spellStart"/>
+      <w:r>
+        <w:rPr>
+          <w:rStyle w:val="normaltextrun"/>
+          <w:rFonts w:ascii="Calibri" w:hAnsi="Calibri" w:cs="Calibri"/>
+          <w:lang w:val="tr-TR"/>
+        </w:rPr>
+        <w:t>string</w:t>
+      </w:r>
+      <w:proofErr w:type="spellEnd"/>
+      <w:r>
+        <w:rPr>
+          <w:rStyle w:val="normaltextrun"/>
+          <w:rFonts w:ascii="Calibri" w:hAnsi="Calibri" w:cs="Calibri"/>
+          <w:lang w:val="tr-TR"/>
+        </w:rPr>
+        <w:t>)</w:t>
+      </w:r>
+      <w:r>
+        <w:rPr>
+          <w:rStyle w:val="normaltextrun"/>
+          <w:rFonts w:ascii="Calibri" w:hAnsi="Calibri" w:cs="Calibri"/>
+          <w:lang w:val="tr-TR"/>
+        </w:rPr>
         <w:t xml:space="preserve">: </w:t>
       </w:r>
       <w:proofErr w:type="spellStart"/>
@@ -1966,6 +2044,7 @@
         <w:ind w:left="360" w:firstLine="0"/>
         <w:textAlignment w:val="baseline"/>
         <w:rPr>
+          <w:rStyle w:val="eop"/>
           <w:rFonts w:ascii="Calibri" w:hAnsi="Calibri" w:cs="Calibri"/>
           <w:lang w:val="tr-TR"/>
         </w:rPr>
@@ -1986,6 +2065,32 @@
           <w:rFonts w:ascii="Calibri" w:hAnsi="Calibri" w:cs="Calibri"/>
           <w:lang w:val="tr-TR"/>
         </w:rPr>
+        <w:t>(</w:t>
+      </w:r>
+      <w:proofErr w:type="spellStart"/>
+      <w:r>
+        <w:rPr>
+          <w:rStyle w:val="normaltextrun"/>
+          <w:rFonts w:ascii="Calibri" w:hAnsi="Calibri" w:cs="Calibri"/>
+          <w:lang w:val="tr-TR"/>
+        </w:rPr>
+        <w:t>string</w:t>
+      </w:r>
+      <w:proofErr w:type="spellEnd"/>
+      <w:r>
+        <w:rPr>
+          <w:rStyle w:val="normaltextrun"/>
+          <w:rFonts w:ascii="Calibri" w:hAnsi="Calibri" w:cs="Calibri"/>
+          <w:lang w:val="tr-TR"/>
+        </w:rPr>
+        <w:t>)</w:t>
+      </w:r>
+      <w:r>
+        <w:rPr>
+          <w:rStyle w:val="normaltextrun"/>
+          <w:rFonts w:ascii="Calibri" w:hAnsi="Calibri" w:cs="Calibri"/>
+          <w:lang w:val="tr-TR"/>
+        </w:rPr>
         <w:t>: (</w:t>
       </w:r>
       <w:proofErr w:type="spellStart"/>
@@ -2032,6 +2137,60 @@
         </w:rPr>
         <w:t> </w:t>
       </w:r>
+    </w:p>
+    <w:p>
+      <w:pPr>
+        <w:pStyle w:val="paragraph"/>
+        <w:numPr>
+          <w:ilvl w:val="0"/>
+          <w:numId w:val="20"/>
+        </w:numPr>
+        <w:spacing w:before="0" w:beforeAutospacing="0" w:after="0" w:afterAutospacing="0"/>
+        <w:ind w:left="360" w:firstLine="0"/>
+        <w:textAlignment w:val="baseline"/>
+        <w:rPr>
+          <w:rFonts w:ascii="Calibri" w:hAnsi="Calibri" w:cs="Calibri"/>
+          <w:lang w:val="tr-TR"/>
+        </w:rPr>
+      </w:pPr>
+      <w:proofErr w:type="spellStart"/>
+      <w:r>
+        <w:rPr>
+          <w:rStyle w:val="eop"/>
+          <w:rFonts w:ascii="Calibri" w:hAnsi="Calibri" w:cs="Calibri"/>
+          <w:lang w:val="tr-TR"/>
+        </w:rPr>
+        <w:t>id</w:t>
+      </w:r>
+      <w:proofErr w:type="spellEnd"/>
+      <w:r>
+        <w:rPr>
+          <w:rStyle w:val="eop"/>
+          <w:rFonts w:ascii="Calibri" w:hAnsi="Calibri" w:cs="Calibri"/>
+          <w:lang w:val="tr-TR"/>
+        </w:rPr>
+        <w:t>(</w:t>
+      </w:r>
+      <w:proofErr w:type="spellStart"/>
+      <w:r>
+        <w:rPr>
+          <w:rStyle w:val="eop"/>
+          <w:rFonts w:ascii="Calibri" w:hAnsi="Calibri" w:cs="Calibri"/>
+          <w:lang w:val="tr-TR"/>
+        </w:rPr>
+        <w:t>string</w:t>
+      </w:r>
+      <w:proofErr w:type="spellEnd"/>
+      <w:r>
+        <w:rPr>
+          <w:rStyle w:val="eop"/>
+          <w:rFonts w:ascii="Calibri" w:hAnsi="Calibri" w:cs="Calibri"/>
+          <w:lang w:val="tr-TR"/>
+        </w:rPr>
+        <w:t>):</w:t>
+      </w:r>
+      <w:bookmarkStart w:id="0" w:name="_GoBack"/>
+      <w:bookmarkEnd w:id="0"/>
     </w:p>
     <w:p>
       <w:pPr>
@@ -3161,17 +3320,8 @@
           <w:sz w:val="24"/>
           <w:szCs w:val="24"/>
         </w:rPr>
-        <w:t>https://chatgpt.com/c/67fd326d-e780-8003-b9</w:t>
-      </w:r>
-      <w:bookmarkStart w:id="0" w:name="_GoBack"/>
-      <w:bookmarkEnd w:id="0"/>
-      <w:r>
-        <w:rPr>
-          <w:b/>
-          <w:sz w:val="24"/>
-          <w:szCs w:val="24"/>
-        </w:rPr>
-        <w:t>68-5db3ffb60720</w:t>
+        <w:lastRenderedPageBreak/>
+        <w:t>https://chatgpt.com/c/67fd326d-e780-8003-b968-5db3ffb60720</w:t>
       </w:r>
     </w:p>
     <w:sectPr>

</xml_diff>